<commit_message>
Created the base HTML and added images.
</commit_message>
<xml_diff>
--- a/learning_diary.docx
+++ b/learning_diary.docx
@@ -14,7 +14,6 @@
           <w:lang w:val="en-US"/>
         </w:rPr>
       </w:pPr>
-      <w:proofErr w:type="spellStart"/>
       <w:r>
         <w:rPr>
           <w:rFonts w:ascii="Times New Roman" w:hAnsi="Times New Roman" w:cs="Times New Roman"/>
@@ -23,10 +22,13 @@
           <w:szCs w:val="24"/>
           <w:lang w:val="en-US"/>
         </w:rPr>
-        <w:t>Lappeenrannan</w:t>
-      </w:r>
-      <w:proofErr w:type="spellEnd"/>
-      <w:r>
+        <w:t>Lappeenrannan teknillinen yliopisto</w:t>
+      </w:r>
+    </w:p>
+    <w:p>
+      <w:pPr>
+        <w:pStyle w:val="Title"/>
+        <w:jc w:val="both"/>
         <w:rPr>
           <w:rFonts w:ascii="Times New Roman" w:hAnsi="Times New Roman" w:cs="Times New Roman"/>
           <w:b w:val="0"/>
@@ -34,9 +36,7 @@
           <w:szCs w:val="24"/>
           <w:lang w:val="en-US"/>
         </w:rPr>
-        <w:t xml:space="preserve"> </w:t>
-      </w:r>
-      <w:proofErr w:type="spellStart"/>
+      </w:pPr>
       <w:r>
         <w:rPr>
           <w:rFonts w:ascii="Times New Roman" w:hAnsi="Times New Roman" w:cs="Times New Roman"/>
@@ -45,65 +45,7 @@
           <w:szCs w:val="24"/>
           <w:lang w:val="en-US"/>
         </w:rPr>
-        <w:t>teknillinen</w:t>
-      </w:r>
-      <w:proofErr w:type="spellEnd"/>
-      <w:r>
-        <w:rPr>
-          <w:rFonts w:ascii="Times New Roman" w:hAnsi="Times New Roman" w:cs="Times New Roman"/>
-          <w:b w:val="0"/>
-          <w:sz w:val="24"/>
-          <w:szCs w:val="24"/>
-          <w:lang w:val="en-US"/>
-        </w:rPr>
-        <w:t xml:space="preserve"> </w:t>
-      </w:r>
-      <w:proofErr w:type="spellStart"/>
-      <w:r>
-        <w:rPr>
-          <w:rFonts w:ascii="Times New Roman" w:hAnsi="Times New Roman" w:cs="Times New Roman"/>
-          <w:b w:val="0"/>
-          <w:sz w:val="24"/>
-          <w:szCs w:val="24"/>
-          <w:lang w:val="en-US"/>
-        </w:rPr>
-        <w:t>yliopisto</w:t>
-      </w:r>
-      <w:proofErr w:type="spellEnd"/>
-    </w:p>
-    <w:p>
-      <w:pPr>
-        <w:pStyle w:val="Title"/>
-        <w:jc w:val="both"/>
-        <w:rPr>
-          <w:rFonts w:ascii="Times New Roman" w:hAnsi="Times New Roman" w:cs="Times New Roman"/>
-          <w:b w:val="0"/>
-          <w:sz w:val="24"/>
-          <w:szCs w:val="24"/>
-          <w:lang w:val="en-US"/>
-        </w:rPr>
-      </w:pPr>
-      <w:proofErr w:type="spellStart"/>
-      <w:r>
-        <w:rPr>
-          <w:rFonts w:ascii="Times New Roman" w:hAnsi="Times New Roman" w:cs="Times New Roman"/>
-          <w:b w:val="0"/>
-          <w:sz w:val="24"/>
-          <w:szCs w:val="24"/>
-          <w:lang w:val="en-US"/>
-        </w:rPr>
-        <w:t>FITech</w:t>
-      </w:r>
-      <w:proofErr w:type="spellEnd"/>
-      <w:r>
-        <w:rPr>
-          <w:rFonts w:ascii="Times New Roman" w:hAnsi="Times New Roman" w:cs="Times New Roman"/>
-          <w:b w:val="0"/>
-          <w:sz w:val="24"/>
-          <w:szCs w:val="24"/>
-          <w:lang w:val="en-US"/>
-        </w:rPr>
-        <w:t xml:space="preserve"> student</w:t>
+        <w:t>FITech student</w:t>
       </w:r>
     </w:p>
     <w:p>
@@ -367,21 +309,7 @@
         <w:rPr>
           <w:lang w:val="en-US"/>
         </w:rPr>
-        <w:t xml:space="preserve">the general information and understood the </w:t>
-      </w:r>
-      <w:proofErr w:type="gramStart"/>
-      <w:r>
-        <w:rPr>
-          <w:lang w:val="en-US"/>
-        </w:rPr>
-        <w:t>main focus</w:t>
-      </w:r>
-      <w:proofErr w:type="gramEnd"/>
-      <w:r>
-        <w:rPr>
-          <w:lang w:val="en-US"/>
-        </w:rPr>
-        <w:t xml:space="preserve"> of t</w:t>
+        <w:t>the general information and understood the main focus of t</w:t>
       </w:r>
       <w:r>
         <w:rPr>
@@ -469,6 +397,12 @@
           <w:lang w:val="en-US"/>
         </w:rPr>
       </w:pPr>
+      <w:r>
+        <w:rPr>
+          <w:lang w:val="en-US"/>
+        </w:rPr>
+        <w:t>I learned about getting fonts from e.g. Google Fonts and running the built-in JavaScript debugger in VS Code.</w:t>
+      </w:r>
     </w:p>
     <w:p>
       <w:pPr>
@@ -477,41 +411,49 @@
           <w:lang w:val="en-US"/>
         </w:rPr>
       </w:pPr>
-      <w:r>
-        <w:rPr>
-          <w:lang w:val="en-US"/>
-        </w:rPr>
-        <w:t>xx</w:t>
-      </w:r>
-      <w:r>
-        <w:rPr>
-          <w:lang w:val="en-US"/>
-        </w:rPr>
-        <w:t>.</w:t>
-      </w:r>
-      <w:r>
-        <w:rPr>
-          <w:lang w:val="en-US"/>
-        </w:rPr>
-        <w:t>10</w:t>
-      </w:r>
-      <w:r>
-        <w:rPr>
-          <w:lang w:val="en-US"/>
-        </w:rPr>
-        <w:t>.20</w:t>
-      </w:r>
-      <w:r>
-        <w:rPr>
-          <w:lang w:val="en-US"/>
-        </w:rPr>
-        <w:t>25</w:t>
-      </w:r>
     </w:p>
     <w:p>
       <w:pPr>
         <w:pStyle w:val="BodyText"/>
         <w:rPr>
+          <w:lang w:val="en-US"/>
+        </w:rPr>
+      </w:pPr>
+      <w:r>
+        <w:rPr>
+          <w:lang w:val="en-US"/>
+        </w:rPr>
+        <w:t>xx</w:t>
+      </w:r>
+      <w:r>
+        <w:rPr>
+          <w:lang w:val="en-US"/>
+        </w:rPr>
+        <w:t>.</w:t>
+      </w:r>
+      <w:r>
+        <w:rPr>
+          <w:lang w:val="en-US"/>
+        </w:rPr>
+        <w:t>10</w:t>
+      </w:r>
+      <w:r>
+        <w:rPr>
+          <w:lang w:val="en-US"/>
+        </w:rPr>
+        <w:t>.20</w:t>
+      </w:r>
+      <w:r>
+        <w:rPr>
+          <w:lang w:val="en-US"/>
+        </w:rPr>
+        <w:t>25</w:t>
+      </w:r>
+    </w:p>
+    <w:p>
+      <w:pPr>
+        <w:pStyle w:val="BodyText"/>
+        <w:rPr>
           <w:lang w:val="da-DK"/>
         </w:rPr>
       </w:pPr>
@@ -521,70 +463,18 @@
         </w:rPr>
         <w:br/>
       </w:r>
-      <w:proofErr w:type="spellStart"/>
       <w:r>
         <w:rPr>
           <w:lang w:val="da-DK"/>
         </w:rPr>
-        <w:t>Lorem</w:t>
-      </w:r>
-      <w:proofErr w:type="spellEnd"/>
+        <w:t>Lorem ipsum dolor sit ame</w:t>
+      </w:r>
       <w:r>
         <w:rPr>
           <w:lang w:val="da-DK"/>
         </w:rPr>
-        <w:t xml:space="preserve"> </w:t>
-      </w:r>
-      <w:proofErr w:type="spellStart"/>
-      <w:r>
-        <w:rPr>
-          <w:lang w:val="da-DK"/>
-        </w:rPr>
-        <w:t>ipsum</w:t>
-      </w:r>
-      <w:proofErr w:type="spellEnd"/>
-      <w:r>
-        <w:rPr>
-          <w:lang w:val="da-DK"/>
-        </w:rPr>
-        <w:t xml:space="preserve"> </w:t>
-      </w:r>
-      <w:proofErr w:type="spellStart"/>
-      <w:r>
-        <w:rPr>
-          <w:lang w:val="da-DK"/>
-        </w:rPr>
-        <w:t>dolor</w:t>
-      </w:r>
-      <w:proofErr w:type="spellEnd"/>
-      <w:r>
-        <w:rPr>
-          <w:lang w:val="da-DK"/>
-        </w:rPr>
-        <w:t xml:space="preserve"> sit </w:t>
-      </w:r>
-      <w:proofErr w:type="spellStart"/>
-      <w:proofErr w:type="gramStart"/>
-      <w:r>
-        <w:rPr>
-          <w:lang w:val="da-DK"/>
-        </w:rPr>
-        <w:t>ame</w:t>
-      </w:r>
-      <w:r>
-        <w:rPr>
-          <w:lang w:val="da-DK"/>
-        </w:rPr>
-        <w:t>t</w:t>
-      </w:r>
-      <w:proofErr w:type="spellEnd"/>
-      <w:r>
-        <w:rPr>
-          <w:lang w:val="da-DK"/>
-        </w:rPr>
-        <w:t>..</w:t>
-      </w:r>
-      <w:proofErr w:type="gramEnd"/>
+        <w:t>t..</w:t>
+      </w:r>
     </w:p>
     <w:p>
       <w:pPr>

</xml_diff>

<commit_message>
Cards and pricing section added.
</commit_message>
<xml_diff>
--- a/learning_diary.docx
+++ b/learning_diary.docx
@@ -14,6 +14,7 @@
           <w:lang w:val="en-US"/>
         </w:rPr>
       </w:pPr>
+      <w:proofErr w:type="spellStart"/>
       <w:r>
         <w:rPr>
           <w:rFonts w:ascii="Times New Roman" w:hAnsi="Times New Roman" w:cs="Times New Roman"/>
@@ -22,13 +23,10 @@
           <w:szCs w:val="24"/>
           <w:lang w:val="en-US"/>
         </w:rPr>
-        <w:t>Lappeenrannan teknillinen yliopisto</w:t>
-      </w:r>
-    </w:p>
-    <w:p>
-      <w:pPr>
-        <w:pStyle w:val="Title"/>
-        <w:jc w:val="both"/>
+        <w:t>Lappeenrannan</w:t>
+      </w:r>
+      <w:proofErr w:type="spellEnd"/>
+      <w:r>
         <w:rPr>
           <w:rFonts w:ascii="Times New Roman" w:hAnsi="Times New Roman" w:cs="Times New Roman"/>
           <w:b w:val="0"/>
@@ -36,7 +34,9 @@
           <w:szCs w:val="24"/>
           <w:lang w:val="en-US"/>
         </w:rPr>
-      </w:pPr>
+        <w:t xml:space="preserve"> </w:t>
+      </w:r>
+      <w:proofErr w:type="spellStart"/>
       <w:r>
         <w:rPr>
           <w:rFonts w:ascii="Times New Roman" w:hAnsi="Times New Roman" w:cs="Times New Roman"/>
@@ -45,7 +45,65 @@
           <w:szCs w:val="24"/>
           <w:lang w:val="en-US"/>
         </w:rPr>
-        <w:t>FITech student</w:t>
+        <w:t>teknillinen</w:t>
+      </w:r>
+      <w:proofErr w:type="spellEnd"/>
+      <w:r>
+        <w:rPr>
+          <w:rFonts w:ascii="Times New Roman" w:hAnsi="Times New Roman" w:cs="Times New Roman"/>
+          <w:b w:val="0"/>
+          <w:sz w:val="24"/>
+          <w:szCs w:val="24"/>
+          <w:lang w:val="en-US"/>
+        </w:rPr>
+        <w:t xml:space="preserve"> </w:t>
+      </w:r>
+      <w:proofErr w:type="spellStart"/>
+      <w:r>
+        <w:rPr>
+          <w:rFonts w:ascii="Times New Roman" w:hAnsi="Times New Roman" w:cs="Times New Roman"/>
+          <w:b w:val="0"/>
+          <w:sz w:val="24"/>
+          <w:szCs w:val="24"/>
+          <w:lang w:val="en-US"/>
+        </w:rPr>
+        <w:t>yliopisto</w:t>
+      </w:r>
+      <w:proofErr w:type="spellEnd"/>
+    </w:p>
+    <w:p>
+      <w:pPr>
+        <w:pStyle w:val="Title"/>
+        <w:jc w:val="both"/>
+        <w:rPr>
+          <w:rFonts w:ascii="Times New Roman" w:hAnsi="Times New Roman" w:cs="Times New Roman"/>
+          <w:b w:val="0"/>
+          <w:sz w:val="24"/>
+          <w:szCs w:val="24"/>
+          <w:lang w:val="en-US"/>
+        </w:rPr>
+      </w:pPr>
+      <w:proofErr w:type="spellStart"/>
+      <w:r>
+        <w:rPr>
+          <w:rFonts w:ascii="Times New Roman" w:hAnsi="Times New Roman" w:cs="Times New Roman"/>
+          <w:b w:val="0"/>
+          <w:sz w:val="24"/>
+          <w:szCs w:val="24"/>
+          <w:lang w:val="en-US"/>
+        </w:rPr>
+        <w:t>FITech</w:t>
+      </w:r>
+      <w:proofErr w:type="spellEnd"/>
+      <w:r>
+        <w:rPr>
+          <w:rFonts w:ascii="Times New Roman" w:hAnsi="Times New Roman" w:cs="Times New Roman"/>
+          <w:b w:val="0"/>
+          <w:sz w:val="24"/>
+          <w:szCs w:val="24"/>
+          <w:lang w:val="en-US"/>
+        </w:rPr>
+        <w:t xml:space="preserve"> student</w:t>
       </w:r>
     </w:p>
     <w:p>
@@ -423,7 +481,7 @@
         <w:rPr>
           <w:lang w:val="en-US"/>
         </w:rPr>
-        <w:t>xx</w:t>
+        <w:t>26</w:t>
       </w:r>
       <w:r>
         <w:rPr>
@@ -454,43 +512,95 @@
       <w:pPr>
         <w:pStyle w:val="BodyText"/>
         <w:rPr>
-          <w:lang w:val="da-DK"/>
-        </w:rPr>
-      </w:pPr>
-      <w:r>
-        <w:rPr>
-          <w:lang w:val="da-DK"/>
+          <w:lang w:val="en-US"/>
+        </w:rPr>
+      </w:pPr>
+      <w:r>
+        <w:rPr>
+          <w:lang w:val="en-US"/>
         </w:rPr>
         <w:br/>
       </w:r>
       <w:r>
         <w:rPr>
-          <w:lang w:val="da-DK"/>
-        </w:rPr>
-        <w:t>Lorem ipsum dolor sit ame</w:t>
-      </w:r>
-      <w:r>
-        <w:rPr>
-          <w:lang w:val="da-DK"/>
-        </w:rPr>
-        <w:t>t..</w:t>
-      </w:r>
-    </w:p>
-    <w:p>
-      <w:pPr>
-        <w:pStyle w:val="BodyText"/>
-        <w:rPr>
-          <w:lang w:val="da-DK"/>
-        </w:rPr>
-      </w:pPr>
-    </w:p>
-    <w:p>
-      <w:pPr>
-        <w:pStyle w:val="BodyText"/>
-        <w:rPr>
-          <w:lang w:val="da-DK"/>
-        </w:rPr>
-      </w:pPr>
+          <w:lang w:val="en-US"/>
+        </w:rPr>
+        <w:t>Today I learned mainly about CSS and</w:t>
+      </w:r>
+      <w:r>
+        <w:rPr>
+          <w:lang w:val="en-US"/>
+        </w:rPr>
+        <w:t xml:space="preserve"> how</w:t>
+      </w:r>
+      <w:r>
+        <w:rPr>
+          <w:lang w:val="en-US"/>
+        </w:rPr>
+        <w:t xml:space="preserve"> the styling classes</w:t>
+      </w:r>
+      <w:r>
+        <w:rPr>
+          <w:lang w:val="en-US"/>
+        </w:rPr>
+        <w:t xml:space="preserve"> work in hierarchy.</w:t>
+      </w:r>
+      <w:r>
+        <w:rPr>
+          <w:lang w:val="en-US"/>
+        </w:rPr>
+        <w:t xml:space="preserve"> </w:t>
+      </w:r>
+      <w:r>
+        <w:rPr>
+          <w:lang w:val="en-US"/>
+        </w:rPr>
+        <w:t>N</w:t>
+      </w:r>
+      <w:r>
+        <w:rPr>
+          <w:lang w:val="en-US"/>
+        </w:rPr>
+        <w:t>ew thing</w:t>
+      </w:r>
+      <w:r>
+        <w:rPr>
+          <w:lang w:val="en-US"/>
+        </w:rPr>
+        <w:t>s</w:t>
+      </w:r>
+      <w:r>
+        <w:rPr>
+          <w:lang w:val="en-US"/>
+        </w:rPr>
+        <w:t xml:space="preserve"> for me w</w:t>
+      </w:r>
+      <w:r>
+        <w:rPr>
+          <w:lang w:val="en-US"/>
+        </w:rPr>
+        <w:t>ere the CSS custom properties, or variables, and flexbox.</w:t>
+      </w:r>
+      <w:r>
+        <w:rPr>
+          <w:lang w:val="en-US"/>
+        </w:rPr>
+        <w:t xml:space="preserve"> It was kind of funny to see that the instructor created Bootstrap-</w:t>
+      </w:r>
+      <w:proofErr w:type="spellStart"/>
+      <w:r>
+        <w:rPr>
+          <w:lang w:val="en-US"/>
+        </w:rPr>
+        <w:t>ish</w:t>
+      </w:r>
+      <w:proofErr w:type="spellEnd"/>
+      <w:r>
+        <w:rPr>
+          <w:lang w:val="en-US"/>
+        </w:rPr>
+        <w:t xml:space="preserve"> classes for styling the texts.</w:t>
+      </w:r>
     </w:p>
     <w:sectPr>
       <w:headerReference w:type="default" r:id="rId10"/>

</xml_diff>

<commit_message>
FAQ section added and dynamic JS code for opening and closing the FAQ groups and toggling the group icons.
</commit_message>
<xml_diff>
--- a/learning_diary.docx
+++ b/learning_diary.docx
@@ -14,7 +14,6 @@
           <w:lang w:val="en-US"/>
         </w:rPr>
       </w:pPr>
-      <w:proofErr w:type="spellStart"/>
       <w:r>
         <w:rPr>
           <w:rFonts w:ascii="Times New Roman" w:hAnsi="Times New Roman" w:cs="Times New Roman"/>
@@ -23,10 +22,13 @@
           <w:szCs w:val="24"/>
           <w:lang w:val="en-US"/>
         </w:rPr>
-        <w:t>Lappeenrannan</w:t>
-      </w:r>
-      <w:proofErr w:type="spellEnd"/>
-      <w:r>
+        <w:t>Lappeenrannan teknillinen yliopisto</w:t>
+      </w:r>
+    </w:p>
+    <w:p>
+      <w:pPr>
+        <w:pStyle w:val="Title"/>
+        <w:jc w:val="both"/>
         <w:rPr>
           <w:rFonts w:ascii="Times New Roman" w:hAnsi="Times New Roman" w:cs="Times New Roman"/>
           <w:b w:val="0"/>
@@ -34,9 +36,7 @@
           <w:szCs w:val="24"/>
           <w:lang w:val="en-US"/>
         </w:rPr>
-        <w:t xml:space="preserve"> </w:t>
-      </w:r>
-      <w:proofErr w:type="spellStart"/>
+      </w:pPr>
       <w:r>
         <w:rPr>
           <w:rFonts w:ascii="Times New Roman" w:hAnsi="Times New Roman" w:cs="Times New Roman"/>
@@ -45,65 +45,7 @@
           <w:szCs w:val="24"/>
           <w:lang w:val="en-US"/>
         </w:rPr>
-        <w:t>teknillinen</w:t>
-      </w:r>
-      <w:proofErr w:type="spellEnd"/>
-      <w:r>
-        <w:rPr>
-          <w:rFonts w:ascii="Times New Roman" w:hAnsi="Times New Roman" w:cs="Times New Roman"/>
-          <w:b w:val="0"/>
-          <w:sz w:val="24"/>
-          <w:szCs w:val="24"/>
-          <w:lang w:val="en-US"/>
-        </w:rPr>
-        <w:t xml:space="preserve"> </w:t>
-      </w:r>
-      <w:proofErr w:type="spellStart"/>
-      <w:r>
-        <w:rPr>
-          <w:rFonts w:ascii="Times New Roman" w:hAnsi="Times New Roman" w:cs="Times New Roman"/>
-          <w:b w:val="0"/>
-          <w:sz w:val="24"/>
-          <w:szCs w:val="24"/>
-          <w:lang w:val="en-US"/>
-        </w:rPr>
-        <w:t>yliopisto</w:t>
-      </w:r>
-      <w:proofErr w:type="spellEnd"/>
-    </w:p>
-    <w:p>
-      <w:pPr>
-        <w:pStyle w:val="Title"/>
-        <w:jc w:val="both"/>
-        <w:rPr>
-          <w:rFonts w:ascii="Times New Roman" w:hAnsi="Times New Roman" w:cs="Times New Roman"/>
-          <w:b w:val="0"/>
-          <w:sz w:val="24"/>
-          <w:szCs w:val="24"/>
-          <w:lang w:val="en-US"/>
-        </w:rPr>
-      </w:pPr>
-      <w:proofErr w:type="spellStart"/>
-      <w:r>
-        <w:rPr>
-          <w:rFonts w:ascii="Times New Roman" w:hAnsi="Times New Roman" w:cs="Times New Roman"/>
-          <w:b w:val="0"/>
-          <w:sz w:val="24"/>
-          <w:szCs w:val="24"/>
-          <w:lang w:val="en-US"/>
-        </w:rPr>
-        <w:t>FITech</w:t>
-      </w:r>
-      <w:proofErr w:type="spellEnd"/>
-      <w:r>
-        <w:rPr>
-          <w:rFonts w:ascii="Times New Roman" w:hAnsi="Times New Roman" w:cs="Times New Roman"/>
-          <w:b w:val="0"/>
-          <w:sz w:val="24"/>
-          <w:szCs w:val="24"/>
-          <w:lang w:val="en-US"/>
-        </w:rPr>
-        <w:t xml:space="preserve"> student</w:t>
+        <w:t>FITech student</w:t>
       </w:r>
     </w:p>
     <w:p>
@@ -585,21 +527,87 @@
         <w:rPr>
           <w:lang w:val="en-US"/>
         </w:rPr>
-        <w:t xml:space="preserve"> It was kind of funny to see that the instructor created Bootstrap-</w:t>
-      </w:r>
-      <w:proofErr w:type="spellStart"/>
-      <w:r>
-        <w:rPr>
-          <w:lang w:val="en-US"/>
-        </w:rPr>
-        <w:t>ish</w:t>
-      </w:r>
-      <w:proofErr w:type="spellEnd"/>
-      <w:r>
-        <w:rPr>
-          <w:lang w:val="en-US"/>
-        </w:rPr>
-        <w:t xml:space="preserve"> classes for styling the texts.</w:t>
+        <w:t xml:space="preserve"> It was kind of funny to see that the instructor created Bootstrap-ish classes for styling the texts.</w:t>
+      </w:r>
+    </w:p>
+    <w:p>
+      <w:pPr>
+        <w:pStyle w:val="BodyText"/>
+        <w:rPr>
+          <w:lang w:val="en-US"/>
+        </w:rPr>
+      </w:pPr>
+    </w:p>
+    <w:p>
+      <w:pPr>
+        <w:pStyle w:val="BodyText"/>
+        <w:rPr>
+          <w:lang w:val="en-US"/>
+        </w:rPr>
+      </w:pPr>
+      <w:r>
+        <w:rPr>
+          <w:lang w:val="en-US"/>
+        </w:rPr>
+        <w:t>9.11.2025</w:t>
+      </w:r>
+    </w:p>
+    <w:p>
+      <w:pPr>
+        <w:pStyle w:val="BodyText"/>
+        <w:rPr>
+          <w:lang w:val="en-US"/>
+        </w:rPr>
+      </w:pPr>
+    </w:p>
+    <w:p>
+      <w:pPr>
+        <w:pStyle w:val="BodyText"/>
+        <w:rPr>
+          <w:lang w:val="en-US"/>
+        </w:rPr>
+      </w:pPr>
+      <w:r>
+        <w:rPr>
+          <w:lang w:val="en-US"/>
+        </w:rPr>
+        <w:t>I learned about manipulating DOM elements via JavaScript code.</w:t>
+      </w:r>
+      <w:r>
+        <w:rPr>
+          <w:lang w:val="en-US"/>
+        </w:rPr>
+        <w:t xml:space="preserve"> I’m a bit familiar with JavaScript already so there weren’t really that much new things to me.</w:t>
+      </w:r>
+      <w:r>
+        <w:rPr>
+          <w:lang w:val="en-US"/>
+        </w:rPr>
+        <w:t xml:space="preserve"> </w:t>
+      </w:r>
+      <w:r>
+        <w:rPr>
+          <w:lang w:val="en-US"/>
+        </w:rPr>
+        <w:t>But i</w:t>
+      </w:r>
+      <w:r>
+        <w:rPr>
+          <w:lang w:val="en-US"/>
+        </w:rPr>
+        <w:t xml:space="preserve">t </w:t>
+      </w:r>
+      <w:r>
+        <w:rPr>
+          <w:lang w:val="en-US"/>
+        </w:rPr>
+        <w:t>was interesting to learn that it is a good idea to add the even listener for the parent element and then search the correct elements through that and manipulate their classes and visibility.</w:t>
+      </w:r>
+      <w:r>
+        <w:rPr>
+          <w:lang w:val="en-US"/>
+        </w:rPr>
+        <w:t xml:space="preserve"> I hadn’t heard about the “closest” function before, it was quite handy.</w:t>
       </w:r>
     </w:p>
     <w:sectPr>
@@ -3064,15 +3072,6 @@
 </file>
 
 <file path=customXml/item1.xml><?xml version="1.0" encoding="utf-8"?>
-<p:properties xmlns:p="http://schemas.microsoft.com/office/2006/metadata/properties" xmlns:xsi="http://www.w3.org/2001/XMLSchema-instance" xmlns:pc="http://schemas.microsoft.com/office/infopath/2007/PartnerControls">
-  <documentManagement>
-    <PublishingExpirationDate xmlns="http://schemas.microsoft.com/sharepoint/v3" xsi:nil="true"/>
-    <PublishingStartDate xmlns="http://schemas.microsoft.com/sharepoint/v3" xsi:nil="true"/>
-  </documentManagement>
-</p:properties>
-</file>
-
-<file path=customXml/item2.xml><?xml version="1.0" encoding="utf-8"?>
 <ct:contentTypeSchema xmlns:ct="http://schemas.microsoft.com/office/2006/metadata/contentType" xmlns:ma="http://schemas.microsoft.com/office/2006/metadata/properties/metaAttributes" ct:_="" ma:_="" ma:contentTypeName="Asiakirja" ma:contentTypeID="0x01010017418C401CCB2042A3A99A19F43F356D" ma:contentTypeVersion="1" ma:contentTypeDescription="Luo uusi asiakirja." ma:contentTypeScope="" ma:versionID="f4b075d3ca74a5dbaed73e767a156aa0">
   <xsd:schema xmlns:xsd="http://www.w3.org/2001/XMLSchema" xmlns:p="http://schemas.microsoft.com/office/2006/metadata/properties" xmlns:ns1="http://schemas.microsoft.com/sharepoint/v3" targetNamespace="http://schemas.microsoft.com/office/2006/metadata/properties" ma:root="true" ma:fieldsID="4340a008e99365d80b71206bae222996" ns1:_="">
     <xsd:import namespace="http://schemas.microsoft.com/sharepoint/v3"/>
@@ -3138,6 +3137,15 @@
 </ct:contentTypeSchema>
 </file>
 
+<file path=customXml/item2.xml><?xml version="1.0" encoding="utf-8"?>
+<p:properties xmlns:p="http://schemas.microsoft.com/office/2006/metadata/properties" xmlns:xsi="http://www.w3.org/2001/XMLSchema-instance" xmlns:pc="http://schemas.microsoft.com/office/infopath/2007/PartnerControls">
+  <documentManagement>
+    <PublishingExpirationDate xmlns="http://schemas.microsoft.com/sharepoint/v3" xsi:nil="true"/>
+    <PublishingStartDate xmlns="http://schemas.microsoft.com/sharepoint/v3" xsi:nil="true"/>
+  </documentManagement>
+</p:properties>
+</file>
+
 <file path=customXml/item3.xml><?xml version="1.0" encoding="utf-8"?>
 <?mso-contentType ?>
 <FormTemplates xmlns="http://schemas.microsoft.com/sharepoint/v3/contenttype/forms">
@@ -3148,16 +3156,6 @@
 </file>
 
 <file path=customXml/itemProps1.xml><?xml version="1.0" encoding="utf-8"?>
-<ds:datastoreItem xmlns:ds="http://schemas.openxmlformats.org/officeDocument/2006/customXml" ds:itemID="{FA8F0064-303C-446D-896E-46EEB9A79DC3}">
-  <ds:schemaRefs>
-    <ds:schemaRef ds:uri="http://schemas.microsoft.com/office/2006/metadata/properties"/>
-    <ds:schemaRef ds:uri="http://schemas.microsoft.com/office/infopath/2007/PartnerControls"/>
-    <ds:schemaRef ds:uri="http://schemas.microsoft.com/sharepoint/v3"/>
-  </ds:schemaRefs>
-</ds:datastoreItem>
-</file>
-
-<file path=customXml/itemProps2.xml><?xml version="1.0" encoding="utf-8"?>
 <ds:datastoreItem xmlns:ds="http://schemas.openxmlformats.org/officeDocument/2006/customXml" ds:itemID="{B9A87442-5A7B-46FD-BD28-170CE9B7256F}">
   <ds:schemaRefs>
     <ds:schemaRef ds:uri="http://schemas.microsoft.com/office/2006/metadata/contentType"/>
@@ -3174,6 +3172,16 @@
 </ds:datastoreItem>
 </file>
 
+<file path=customXml/itemProps2.xml><?xml version="1.0" encoding="utf-8"?>
+<ds:datastoreItem xmlns:ds="http://schemas.openxmlformats.org/officeDocument/2006/customXml" ds:itemID="{FA8F0064-303C-446D-896E-46EEB9A79DC3}">
+  <ds:schemaRefs>
+    <ds:schemaRef ds:uri="http://schemas.microsoft.com/office/2006/metadata/properties"/>
+    <ds:schemaRef ds:uri="http://schemas.microsoft.com/office/infopath/2007/PartnerControls"/>
+    <ds:schemaRef ds:uri="http://schemas.microsoft.com/sharepoint/v3"/>
+  </ds:schemaRefs>
+</ds:datastoreItem>
+</file>
+
 <file path=customXml/itemProps3.xml><?xml version="1.0" encoding="utf-8"?>
 <ds:datastoreItem xmlns:ds="http://schemas.openxmlformats.org/officeDocument/2006/customXml" ds:itemID="{13FBD2FA-5696-460D-A278-9A302A0F72AE}">
   <ds:schemaRefs>

</xml_diff>

<commit_message>
Created the hamburger menu and UI layouts for smaller screen sizes.
</commit_message>
<xml_diff>
--- a/learning_diary.docx
+++ b/learning_diary.docx
@@ -14,6 +14,7 @@
           <w:lang w:val="en-US"/>
         </w:rPr>
       </w:pPr>
+      <w:proofErr w:type="spellStart"/>
       <w:r>
         <w:rPr>
           <w:rFonts w:ascii="Times New Roman" w:hAnsi="Times New Roman" w:cs="Times New Roman"/>
@@ -22,13 +23,10 @@
           <w:szCs w:val="24"/>
           <w:lang w:val="en-US"/>
         </w:rPr>
-        <w:t>Lappeenrannan teknillinen yliopisto</w:t>
-      </w:r>
-    </w:p>
-    <w:p>
-      <w:pPr>
-        <w:pStyle w:val="Title"/>
-        <w:jc w:val="both"/>
+        <w:t>Lappeenrannan</w:t>
+      </w:r>
+      <w:proofErr w:type="spellEnd"/>
+      <w:r>
         <w:rPr>
           <w:rFonts w:ascii="Times New Roman" w:hAnsi="Times New Roman" w:cs="Times New Roman"/>
           <w:b w:val="0"/>
@@ -36,7 +34,9 @@
           <w:szCs w:val="24"/>
           <w:lang w:val="en-US"/>
         </w:rPr>
-      </w:pPr>
+        <w:t xml:space="preserve"> </w:t>
+      </w:r>
+      <w:proofErr w:type="spellStart"/>
       <w:r>
         <w:rPr>
           <w:rFonts w:ascii="Times New Roman" w:hAnsi="Times New Roman" w:cs="Times New Roman"/>
@@ -45,7 +45,65 @@
           <w:szCs w:val="24"/>
           <w:lang w:val="en-US"/>
         </w:rPr>
-        <w:t>FITech student</w:t>
+        <w:t>teknillinen</w:t>
+      </w:r>
+      <w:proofErr w:type="spellEnd"/>
+      <w:r>
+        <w:rPr>
+          <w:rFonts w:ascii="Times New Roman" w:hAnsi="Times New Roman" w:cs="Times New Roman"/>
+          <w:b w:val="0"/>
+          <w:sz w:val="24"/>
+          <w:szCs w:val="24"/>
+          <w:lang w:val="en-US"/>
+        </w:rPr>
+        <w:t xml:space="preserve"> </w:t>
+      </w:r>
+      <w:proofErr w:type="spellStart"/>
+      <w:r>
+        <w:rPr>
+          <w:rFonts w:ascii="Times New Roman" w:hAnsi="Times New Roman" w:cs="Times New Roman"/>
+          <w:b w:val="0"/>
+          <w:sz w:val="24"/>
+          <w:szCs w:val="24"/>
+          <w:lang w:val="en-US"/>
+        </w:rPr>
+        <w:t>yliopisto</w:t>
+      </w:r>
+      <w:proofErr w:type="spellEnd"/>
+    </w:p>
+    <w:p>
+      <w:pPr>
+        <w:pStyle w:val="Title"/>
+        <w:jc w:val="both"/>
+        <w:rPr>
+          <w:rFonts w:ascii="Times New Roman" w:hAnsi="Times New Roman" w:cs="Times New Roman"/>
+          <w:b w:val="0"/>
+          <w:sz w:val="24"/>
+          <w:szCs w:val="24"/>
+          <w:lang w:val="en-US"/>
+        </w:rPr>
+      </w:pPr>
+      <w:proofErr w:type="spellStart"/>
+      <w:r>
+        <w:rPr>
+          <w:rFonts w:ascii="Times New Roman" w:hAnsi="Times New Roman" w:cs="Times New Roman"/>
+          <w:b w:val="0"/>
+          <w:sz w:val="24"/>
+          <w:szCs w:val="24"/>
+          <w:lang w:val="en-US"/>
+        </w:rPr>
+        <w:t>FITech</w:t>
+      </w:r>
+      <w:proofErr w:type="spellEnd"/>
+      <w:r>
+        <w:rPr>
+          <w:rFonts w:ascii="Times New Roman" w:hAnsi="Times New Roman" w:cs="Times New Roman"/>
+          <w:b w:val="0"/>
+          <w:sz w:val="24"/>
+          <w:szCs w:val="24"/>
+          <w:lang w:val="en-US"/>
+        </w:rPr>
+        <w:t xml:space="preserve"> student</w:t>
       </w:r>
     </w:p>
     <w:p>
@@ -527,7 +585,21 @@
         <w:rPr>
           <w:lang w:val="en-US"/>
         </w:rPr>
-        <w:t xml:space="preserve"> It was kind of funny to see that the instructor created Bootstrap-ish classes for styling the texts.</w:t>
+        <w:t xml:space="preserve"> It was kind of funny to see that the instructor created Bootstrap-</w:t>
+      </w:r>
+      <w:proofErr w:type="spellStart"/>
+      <w:r>
+        <w:rPr>
+          <w:lang w:val="en-US"/>
+        </w:rPr>
+        <w:t>ish</w:t>
+      </w:r>
+      <w:proofErr w:type="spellEnd"/>
+      <w:r>
+        <w:rPr>
+          <w:lang w:val="en-US"/>
+        </w:rPr>
+        <w:t xml:space="preserve"> classes for styling the texts.</w:t>
       </w:r>
     </w:p>
     <w:p>
@@ -608,6 +680,104 @@
           <w:lang w:val="en-US"/>
         </w:rPr>
         <w:t xml:space="preserve"> I hadn’t heard about the “closest” function before, it was quite handy.</w:t>
+      </w:r>
+    </w:p>
+    <w:p>
+      <w:pPr>
+        <w:pStyle w:val="BodyText"/>
+        <w:rPr>
+          <w:lang w:val="en-US"/>
+        </w:rPr>
+      </w:pPr>
+    </w:p>
+    <w:p>
+      <w:pPr>
+        <w:pStyle w:val="BodyText"/>
+        <w:rPr>
+          <w:lang w:val="en-US"/>
+        </w:rPr>
+      </w:pPr>
+      <w:r>
+        <w:rPr>
+          <w:lang w:val="en-US"/>
+        </w:rPr>
+        <w:t>14.11.2025</w:t>
+      </w:r>
+    </w:p>
+    <w:p>
+      <w:pPr>
+        <w:pStyle w:val="BodyText"/>
+        <w:rPr>
+          <w:lang w:val="en-US"/>
+        </w:rPr>
+      </w:pPr>
+    </w:p>
+    <w:p>
+      <w:pPr>
+        <w:pStyle w:val="BodyText"/>
+        <w:rPr>
+          <w:lang w:val="en-US"/>
+        </w:rPr>
+      </w:pPr>
+      <w:r>
+        <w:rPr>
+          <w:lang w:val="en-US"/>
+        </w:rPr>
+        <w:t>This evening the main things new to me were:</w:t>
+      </w:r>
+    </w:p>
+    <w:p>
+      <w:pPr>
+        <w:pStyle w:val="BodyText"/>
+        <w:numPr>
+          <w:ilvl w:val="0"/>
+          <w:numId w:val="9"/>
+        </w:numPr>
+        <w:rPr>
+          <w:lang w:val="en-US"/>
+        </w:rPr>
+      </w:pPr>
+      <w:r>
+        <w:rPr>
+          <w:lang w:val="en-US"/>
+        </w:rPr>
+        <w:t>Utilizing media queries for applying different stylings for different sized screens</w:t>
+      </w:r>
+    </w:p>
+    <w:p>
+      <w:pPr>
+        <w:pStyle w:val="BodyText"/>
+        <w:numPr>
+          <w:ilvl w:val="0"/>
+          <w:numId w:val="9"/>
+        </w:numPr>
+        <w:rPr>
+          <w:lang w:val="en-US"/>
+        </w:rPr>
+      </w:pPr>
+      <w:r>
+        <w:rPr>
+          <w:lang w:val="en-US"/>
+        </w:rPr>
+        <w:t>Using the same CSS by adding multiple classes separated by commas</w:t>
+      </w:r>
+    </w:p>
+    <w:p>
+      <w:pPr>
+        <w:pStyle w:val="BodyText"/>
+        <w:numPr>
+          <w:ilvl w:val="0"/>
+          <w:numId w:val="9"/>
+        </w:numPr>
+        <w:rPr>
+          <w:lang w:val="en-US"/>
+        </w:rPr>
+      </w:pPr>
+      <w:r>
+        <w:rPr>
+          <w:lang w:val="en-US"/>
+        </w:rPr>
+        <w:t>In general optimizing the UI layout for mobile devices</w:t>
       </w:r>
     </w:p>
     <w:sectPr>
@@ -1044,6 +1214,119 @@
     </w:lvl>
   </w:abstractNum>
   <w:abstractNum w:abstractNumId="3" w15:restartNumberingAfterBreak="0">
+    <w:nsid w:val="5A01160C"/>
+    <w:multiLevelType w:val="hybridMultilevel"/>
+    <w:tmpl w:val="8020C60C"/>
+    <w:lvl w:ilvl="0" w:tplc="DE18BE20">
+      <w:start w:val="14"/>
+      <w:numFmt w:val="bullet"/>
+      <w:lvlText w:val="-"/>
+      <w:lvlJc w:val="left"/>
+      <w:pPr>
+        <w:ind w:left="720" w:hanging="360"/>
+      </w:pPr>
+      <w:rPr>
+        <w:rFonts w:ascii="Times New Roman" w:eastAsia="Times New Roman" w:hAnsi="Times New Roman" w:cs="Times New Roman" w:hint="default"/>
+      </w:rPr>
+    </w:lvl>
+    <w:lvl w:ilvl="1" w:tplc="20000003" w:tentative="1">
+      <w:start w:val="1"/>
+      <w:numFmt w:val="bullet"/>
+      <w:lvlText w:val="o"/>
+      <w:lvlJc w:val="left"/>
+      <w:pPr>
+        <w:ind w:left="1440" w:hanging="360"/>
+      </w:pPr>
+      <w:rPr>
+        <w:rFonts w:ascii="Courier New" w:hAnsi="Courier New" w:cs="Courier New" w:hint="default"/>
+      </w:rPr>
+    </w:lvl>
+    <w:lvl w:ilvl="2" w:tplc="20000005" w:tentative="1">
+      <w:start w:val="1"/>
+      <w:numFmt w:val="bullet"/>
+      <w:lvlText w:val=""/>
+      <w:lvlJc w:val="left"/>
+      <w:pPr>
+        <w:ind w:left="2160" w:hanging="360"/>
+      </w:pPr>
+      <w:rPr>
+        <w:rFonts w:ascii="Wingdings" w:hAnsi="Wingdings" w:hint="default"/>
+      </w:rPr>
+    </w:lvl>
+    <w:lvl w:ilvl="3" w:tplc="20000001" w:tentative="1">
+      <w:start w:val="1"/>
+      <w:numFmt w:val="bullet"/>
+      <w:lvlText w:val=""/>
+      <w:lvlJc w:val="left"/>
+      <w:pPr>
+        <w:ind w:left="2880" w:hanging="360"/>
+      </w:pPr>
+      <w:rPr>
+        <w:rFonts w:ascii="Symbol" w:hAnsi="Symbol" w:hint="default"/>
+      </w:rPr>
+    </w:lvl>
+    <w:lvl w:ilvl="4" w:tplc="20000003" w:tentative="1">
+      <w:start w:val="1"/>
+      <w:numFmt w:val="bullet"/>
+      <w:lvlText w:val="o"/>
+      <w:lvlJc w:val="left"/>
+      <w:pPr>
+        <w:ind w:left="3600" w:hanging="360"/>
+      </w:pPr>
+      <w:rPr>
+        <w:rFonts w:ascii="Courier New" w:hAnsi="Courier New" w:cs="Courier New" w:hint="default"/>
+      </w:rPr>
+    </w:lvl>
+    <w:lvl w:ilvl="5" w:tplc="20000005" w:tentative="1">
+      <w:start w:val="1"/>
+      <w:numFmt w:val="bullet"/>
+      <w:lvlText w:val=""/>
+      <w:lvlJc w:val="left"/>
+      <w:pPr>
+        <w:ind w:left="4320" w:hanging="360"/>
+      </w:pPr>
+      <w:rPr>
+        <w:rFonts w:ascii="Wingdings" w:hAnsi="Wingdings" w:hint="default"/>
+      </w:rPr>
+    </w:lvl>
+    <w:lvl w:ilvl="6" w:tplc="20000001" w:tentative="1">
+      <w:start w:val="1"/>
+      <w:numFmt w:val="bullet"/>
+      <w:lvlText w:val=""/>
+      <w:lvlJc w:val="left"/>
+      <w:pPr>
+        <w:ind w:left="5040" w:hanging="360"/>
+      </w:pPr>
+      <w:rPr>
+        <w:rFonts w:ascii="Symbol" w:hAnsi="Symbol" w:hint="default"/>
+      </w:rPr>
+    </w:lvl>
+    <w:lvl w:ilvl="7" w:tplc="20000003" w:tentative="1">
+      <w:start w:val="1"/>
+      <w:numFmt w:val="bullet"/>
+      <w:lvlText w:val="o"/>
+      <w:lvlJc w:val="left"/>
+      <w:pPr>
+        <w:ind w:left="5760" w:hanging="360"/>
+      </w:pPr>
+      <w:rPr>
+        <w:rFonts w:ascii="Courier New" w:hAnsi="Courier New" w:cs="Courier New" w:hint="default"/>
+      </w:rPr>
+    </w:lvl>
+    <w:lvl w:ilvl="8" w:tplc="20000005" w:tentative="1">
+      <w:start w:val="1"/>
+      <w:numFmt w:val="bullet"/>
+      <w:lvlText w:val=""/>
+      <w:lvlJc w:val="left"/>
+      <w:pPr>
+        <w:ind w:left="6480" w:hanging="360"/>
+      </w:pPr>
+      <w:rPr>
+        <w:rFonts w:ascii="Wingdings" w:hAnsi="Wingdings" w:hint="default"/>
+      </w:rPr>
+    </w:lvl>
+  </w:abstractNum>
+  <w:abstractNum w:abstractNumId="4" w15:restartNumberingAfterBreak="0">
     <w:nsid w:val="5E9F3BDB"/>
     <w:multiLevelType w:val="hybridMultilevel"/>
     <w:tmpl w:val="2524393A"/>
@@ -1159,7 +1442,7 @@
       </w:pPr>
     </w:lvl>
   </w:abstractNum>
-  <w:abstractNum w:abstractNumId="4" w15:restartNumberingAfterBreak="0">
+  <w:abstractNum w:abstractNumId="5" w15:restartNumberingAfterBreak="0">
     <w:nsid w:val="7411730C"/>
     <w:multiLevelType w:val="hybridMultilevel"/>
     <w:tmpl w:val="220EE75A"/>
@@ -1275,7 +1558,7 @@
       </w:pPr>
     </w:lvl>
   </w:abstractNum>
-  <w:abstractNum w:abstractNumId="5" w15:restartNumberingAfterBreak="0">
+  <w:abstractNum w:abstractNumId="6" w15:restartNumberingAfterBreak="0">
     <w:nsid w:val="75702816"/>
     <w:multiLevelType w:val="hybridMultilevel"/>
     <w:tmpl w:val="43CEABBE"/>
@@ -1391,7 +1674,7 @@
       </w:pPr>
     </w:lvl>
   </w:abstractNum>
-  <w:abstractNum w:abstractNumId="6" w15:restartNumberingAfterBreak="0">
+  <w:abstractNum w:abstractNumId="7" w15:restartNumberingAfterBreak="0">
     <w:nsid w:val="7B275709"/>
     <w:multiLevelType w:val="hybridMultilevel"/>
     <w:tmpl w:val="49C43494"/>
@@ -1507,7 +1790,7 @@
       </w:pPr>
     </w:lvl>
   </w:abstractNum>
-  <w:abstractNum w:abstractNumId="7" w15:restartNumberingAfterBreak="0">
+  <w:abstractNum w:abstractNumId="8" w15:restartNumberingAfterBreak="0">
     <w:nsid w:val="7C981A45"/>
     <w:multiLevelType w:val="multilevel"/>
     <w:tmpl w:val="034853E2"/>
@@ -1630,28 +1913,31 @@
     </w:lvl>
   </w:abstractNum>
   <w:num w:numId="1" w16cid:durableId="234167804">
-    <w:abstractNumId w:val="5"/>
+    <w:abstractNumId w:val="6"/>
   </w:num>
   <w:num w:numId="2" w16cid:durableId="634992246">
     <w:abstractNumId w:val="1"/>
   </w:num>
   <w:num w:numId="3" w16cid:durableId="1905482795">
-    <w:abstractNumId w:val="7"/>
+    <w:abstractNumId w:val="8"/>
   </w:num>
   <w:num w:numId="4" w16cid:durableId="1793015596">
     <w:abstractNumId w:val="0"/>
   </w:num>
   <w:num w:numId="5" w16cid:durableId="617444911">
-    <w:abstractNumId w:val="4"/>
+    <w:abstractNumId w:val="5"/>
   </w:num>
   <w:num w:numId="6" w16cid:durableId="703284632">
-    <w:abstractNumId w:val="6"/>
+    <w:abstractNumId w:val="7"/>
   </w:num>
   <w:num w:numId="7" w16cid:durableId="1491218971">
-    <w:abstractNumId w:val="3"/>
+    <w:abstractNumId w:val="4"/>
   </w:num>
   <w:num w:numId="8" w16cid:durableId="890962309">
     <w:abstractNumId w:val="2"/>
+  </w:num>
+  <w:num w:numId="9" w16cid:durableId="1054501400">
+    <w:abstractNumId w:val="3"/>
   </w:num>
 </w:numbering>
 </file>
@@ -3072,6 +3358,24 @@
 </file>
 
 <file path=customXml/item1.xml><?xml version="1.0" encoding="utf-8"?>
+<?mso-contentType ?>
+<FormTemplates xmlns="http://schemas.microsoft.com/sharepoint/v3/contenttype/forms">
+  <Display>DocumentLibraryForm</Display>
+  <Edit>DocumentLibraryForm</Edit>
+  <New>DocumentLibraryForm</New>
+</FormTemplates>
+</file>
+
+<file path=customXml/item2.xml><?xml version="1.0" encoding="utf-8"?>
+<p:properties xmlns:p="http://schemas.microsoft.com/office/2006/metadata/properties" xmlns:xsi="http://www.w3.org/2001/XMLSchema-instance" xmlns:pc="http://schemas.microsoft.com/office/infopath/2007/PartnerControls">
+  <documentManagement>
+    <PublishingExpirationDate xmlns="http://schemas.microsoft.com/sharepoint/v3" xsi:nil="true"/>
+    <PublishingStartDate xmlns="http://schemas.microsoft.com/sharepoint/v3" xsi:nil="true"/>
+  </documentManagement>
+</p:properties>
+</file>
+
+<file path=customXml/item3.xml><?xml version="1.0" encoding="utf-8"?>
 <ct:contentTypeSchema xmlns:ct="http://schemas.microsoft.com/office/2006/metadata/contentType" xmlns:ma="http://schemas.microsoft.com/office/2006/metadata/properties/metaAttributes" ct:_="" ma:_="" ma:contentTypeName="Asiakirja" ma:contentTypeID="0x01010017418C401CCB2042A3A99A19F43F356D" ma:contentTypeVersion="1" ma:contentTypeDescription="Luo uusi asiakirja." ma:contentTypeScope="" ma:versionID="f4b075d3ca74a5dbaed73e767a156aa0">
   <xsd:schema xmlns:xsd="http://www.w3.org/2001/XMLSchema" xmlns:p="http://schemas.microsoft.com/office/2006/metadata/properties" xmlns:ns1="http://schemas.microsoft.com/sharepoint/v3" targetNamespace="http://schemas.microsoft.com/office/2006/metadata/properties" ma:root="true" ma:fieldsID="4340a008e99365d80b71206bae222996" ns1:_="">
     <xsd:import namespace="http://schemas.microsoft.com/sharepoint/v3"/>
@@ -3137,37 +3441,10 @@
 </ct:contentTypeSchema>
 </file>
 
-<file path=customXml/item2.xml><?xml version="1.0" encoding="utf-8"?>
-<p:properties xmlns:p="http://schemas.microsoft.com/office/2006/metadata/properties" xmlns:xsi="http://www.w3.org/2001/XMLSchema-instance" xmlns:pc="http://schemas.microsoft.com/office/infopath/2007/PartnerControls">
-  <documentManagement>
-    <PublishingExpirationDate xmlns="http://schemas.microsoft.com/sharepoint/v3" xsi:nil="true"/>
-    <PublishingStartDate xmlns="http://schemas.microsoft.com/sharepoint/v3" xsi:nil="true"/>
-  </documentManagement>
-</p:properties>
-</file>
-
-<file path=customXml/item3.xml><?xml version="1.0" encoding="utf-8"?>
-<?mso-contentType ?>
-<FormTemplates xmlns="http://schemas.microsoft.com/sharepoint/v3/contenttype/forms">
-  <Display>DocumentLibraryForm</Display>
-  <Edit>DocumentLibraryForm</Edit>
-  <New>DocumentLibraryForm</New>
-</FormTemplates>
-</file>
-
 <file path=customXml/itemProps1.xml><?xml version="1.0" encoding="utf-8"?>
-<ds:datastoreItem xmlns:ds="http://schemas.openxmlformats.org/officeDocument/2006/customXml" ds:itemID="{B9A87442-5A7B-46FD-BD28-170CE9B7256F}">
+<ds:datastoreItem xmlns:ds="http://schemas.openxmlformats.org/officeDocument/2006/customXml" ds:itemID="{13FBD2FA-5696-460D-A278-9A302A0F72AE}">
   <ds:schemaRefs>
-    <ds:schemaRef ds:uri="http://schemas.microsoft.com/office/2006/metadata/contentType"/>
-    <ds:schemaRef ds:uri="http://schemas.microsoft.com/office/2006/metadata/properties/metaAttributes"/>
-    <ds:schemaRef ds:uri="http://www.w3.org/2001/XMLSchema"/>
-    <ds:schemaRef ds:uri="http://schemas.microsoft.com/office/2006/metadata/properties"/>
-    <ds:schemaRef ds:uri="http://schemas.microsoft.com/sharepoint/v3"/>
-    <ds:schemaRef ds:uri="http://schemas.microsoft.com/office/2006/documentManagement/types"/>
-    <ds:schemaRef ds:uri="http://schemas.openxmlformats.org/package/2006/metadata/core-properties"/>
-    <ds:schemaRef ds:uri="http://purl.org/dc/elements/1.1/"/>
-    <ds:schemaRef ds:uri="http://purl.org/dc/terms/"/>
-    <ds:schemaRef ds:uri="http://schemas.microsoft.com/office/internal/2005/internalDocumentation"/>
+    <ds:schemaRef ds:uri="http://schemas.microsoft.com/sharepoint/v3/contenttype/forms"/>
   </ds:schemaRefs>
 </ds:datastoreItem>
 </file>
@@ -3183,9 +3460,18 @@
 </file>
 
 <file path=customXml/itemProps3.xml><?xml version="1.0" encoding="utf-8"?>
-<ds:datastoreItem xmlns:ds="http://schemas.openxmlformats.org/officeDocument/2006/customXml" ds:itemID="{13FBD2FA-5696-460D-A278-9A302A0F72AE}">
+<ds:datastoreItem xmlns:ds="http://schemas.openxmlformats.org/officeDocument/2006/customXml" ds:itemID="{B9A87442-5A7B-46FD-BD28-170CE9B7256F}">
   <ds:schemaRefs>
-    <ds:schemaRef ds:uri="http://schemas.microsoft.com/sharepoint/v3/contenttype/forms"/>
+    <ds:schemaRef ds:uri="http://schemas.microsoft.com/office/2006/metadata/contentType"/>
+    <ds:schemaRef ds:uri="http://schemas.microsoft.com/office/2006/metadata/properties/metaAttributes"/>
+    <ds:schemaRef ds:uri="http://www.w3.org/2001/XMLSchema"/>
+    <ds:schemaRef ds:uri="http://schemas.microsoft.com/office/2006/metadata/properties"/>
+    <ds:schemaRef ds:uri="http://schemas.microsoft.com/sharepoint/v3"/>
+    <ds:schemaRef ds:uri="http://schemas.microsoft.com/office/2006/documentManagement/types"/>
+    <ds:schemaRef ds:uri="http://schemas.openxmlformats.org/package/2006/metadata/core-properties"/>
+    <ds:schemaRef ds:uri="http://purl.org/dc/elements/1.1/"/>
+    <ds:schemaRef ds:uri="http://purl.org/dc/terms/"/>
+    <ds:schemaRef ds:uri="http://schemas.microsoft.com/office/internal/2005/internalDocumentation"/>
   </ds:schemaRefs>
 </ds:datastoreItem>
 </file>
</xml_diff>